<commit_message>
rebuild pages at 952c204
</commit_message>
<xml_diff>
--- a/cv2015.contract.docx
+++ b/cv2015.contract.docx
@@ -837,7 +837,7 @@
     </w:lvl>
   </w:abstractNum>
   <w:abstractNum w:abstractNumId="990">
-    <w:nsid w:val="b20159c5"/>
+    <w:nsid w:val="1e6f7e50"/>
     <w:multiLevelType w:val="multilevel"/>
     <w:lvl w:ilvl="0">
       <w:numFmt w:val="bullet"/>
@@ -918,7 +918,7 @@
     </w:lvl>
   </w:abstractNum>
   <w:abstractNum w:abstractNumId="991">
-    <w:nsid w:val="3872f658"/>
+    <w:nsid w:val="fbabb589"/>
     <w:multiLevelType w:val="multilevel"/>
     <w:lvl w:ilvl="0">
       <w:numFmt w:val="bullet"/>

</xml_diff>

<commit_message>
rebuild pages at 917e6ef
</commit_message>
<xml_diff>
--- a/cv2015.contract.docx
+++ b/cv2015.contract.docx
@@ -470,7 +470,7 @@
         </w:numPr>
       </w:pPr>
       <w:r>
-        <w:t xml:space="preserve">Support software/systems: Jenkins, Maven, Subversion, Git, Jira, Confluence, Splunk</w:t>
+        <w:t xml:space="preserve">Support software/systems: Jenkins, Maven, Puppet/Ansible, Subversion, Git, Jira, Confluence, Splunk</w:t>
       </w:r>
     </w:p>
     <w:p>
@@ -741,7 +741,7 @@
         </w:numPr>
       </w:pPr>
       <w:r>
-        <w:t xml:space="preserve">Developing new client sites (e.g. www.blackwellreference.com) in perl using Semantico's backend CMS and access management technoolgy.</w:t>
+        <w:t xml:space="preserve">Developing new client sites (e.g. www.blackwellreference.com) in perl using Semantico's backend CMS and access management technology.</w:t>
       </w:r>
     </w:p>
     <w:sectPr/>
@@ -837,7 +837,7 @@
     </w:lvl>
   </w:abstractNum>
   <w:abstractNum w:abstractNumId="990">
-    <w:nsid w:val="1e6f7e50"/>
+    <w:nsid w:val="448d4287"/>
     <w:multiLevelType w:val="multilevel"/>
     <w:lvl w:ilvl="0">
       <w:numFmt w:val="bullet"/>
@@ -918,7 +918,7 @@
     </w:lvl>
   </w:abstractNum>
   <w:abstractNum w:abstractNumId="991">
-    <w:nsid w:val="fbabb589"/>
+    <w:nsid w:val="53dae1f7"/>
     <w:multiLevelType w:val="multilevel"/>
     <w:lvl w:ilvl="0">
       <w:numFmt w:val="bullet"/>

</xml_diff>

<commit_message>
rebuild pages at 1a1acd5
</commit_message>
<xml_diff>
--- a/cv2015.contract.docx
+++ b/cv2015.contract.docx
@@ -6,10 +6,10 @@
       <w:pPr>
         <w:pStyle w:val="Heading1"/>
       </w:pPr>
-      <w:bookmarkStart w:id="21" w:name="ashley-hindmarsh---curriculum-vitae---aug-2015"/>
+      <w:bookmarkStart w:id="21" w:name="ashley-hindmarsh---curriculum-vitae---28-sept-2015"/>
       <w:bookmarkEnd w:id="21"/>
       <w:r>
-        <w:t xml:space="preserve">Ashley Hindmarsh - Curriculum Vitae - Aug 2015</w:t>
+        <w:t xml:space="preserve">Ashley Hindmarsh - Curriculum Vitae - 28 Sept 2015</w:t>
       </w:r>
     </w:p>
     <w:p>
@@ -58,27 +58,6 @@
       </w:pPr>
       <w:r>
         <w:t xml:space="preserve">Locations considered: London / Sussex / M23</w:t>
-      </w:r>
-    </w:p>
-    <w:p>
-      <w:pPr>
-        <w:pStyle w:val="Compact"/>
-        <w:numPr>
-          <w:numId w:val="1001"/>
-          <w:ilvl w:val="0"/>
-        </w:numPr>
-      </w:pPr>
-      <w:r>
-        <w:rPr>
-          <w:i/>
-        </w:rPr>
-        <w:t xml:space="preserve">Contract only</w:t>
-      </w:r>
-      <w:r>
-        <w:t xml:space="preserve"> </w:t>
-      </w:r>
-      <w:r>
-        <w:t xml:space="preserve">until 2017</w:t>
       </w:r>
     </w:p>
     <w:p>
@@ -106,7 +85,36 @@
           <w:ilvl w:val="0"/>
         </w:numPr>
       </w:pPr>
+      <w:r>
+        <w:t xml:space="preserve">Current CV:</w:t>
+      </w:r>
+      <w:r>
+        <w:t xml:space="preserve"> </w:t>
+      </w:r>
       <w:hyperlink r:id="rId23">
+        <w:r>
+          <w:rPr>
+            <w:rStyle w:val="Link"/>
+          </w:rPr>
+          <w:t xml:space="preserve">http://www.bellesoft.uk/ash-cv/cv2015.contract.pdf</w:t>
+        </w:r>
+      </w:hyperlink>
+    </w:p>
+    <w:p>
+      <w:pPr>
+        <w:pStyle w:val="Compact"/>
+        <w:numPr>
+          <w:numId w:val="1001"/>
+          <w:ilvl w:val="0"/>
+        </w:numPr>
+      </w:pPr>
+      <w:r>
+        <w:t xml:space="preserve">CV Source:</w:t>
+      </w:r>
+      <w:r>
+        <w:t xml:space="preserve"> </w:t>
+      </w:r>
+      <w:hyperlink r:id="rId24">
         <w:r>
           <w:rPr>
             <w:rStyle w:val="Link"/>
@@ -131,8 +139,8 @@
       <w:pPr>
         <w:pStyle w:val="Heading2"/>
       </w:pPr>
-      <w:bookmarkStart w:id="24" w:name="summary"/>
-      <w:bookmarkEnd w:id="24"/>
+      <w:bookmarkStart w:id="25" w:name="summary"/>
+      <w:bookmarkEnd w:id="25"/>
       <w:r>
         <w:t xml:space="preserve">Summary</w:t>
       </w:r>
@@ -201,13 +209,30 @@
       <w:pPr>
         <w:pStyle w:val="Heading2"/>
       </w:pPr>
-      <w:bookmarkStart w:id="25" w:name="technical"/>
-      <w:bookmarkEnd w:id="25"/>
+      <w:bookmarkStart w:id="26" w:name="technical"/>
+      <w:bookmarkEnd w:id="26"/>
       <w:r>
         <w:t xml:space="preserve">Technical</w:t>
       </w:r>
     </w:p>
     <w:p>
+      <w:pPr>
+        <w:pStyle w:val="Heading3"/>
+      </w:pPr>
+      <w:bookmarkStart w:id="27" w:name="development"/>
+      <w:bookmarkEnd w:id="27"/>
+      <w:r>
+        <w:t xml:space="preserve">Development</w:t>
+      </w:r>
+    </w:p>
+    <w:p>
+      <w:pPr>
+        <w:pStyle w:val="Compact"/>
+        <w:numPr>
+          <w:numId w:val="1003"/>
+          <w:ilvl w:val="0"/>
+        </w:numPr>
+      </w:pPr>
       <w:r>
         <w:rPr>
           <w:i/>
@@ -217,278 +242,280 @@
     </w:p>
     <w:p>
       <w:pPr>
+        <w:pStyle w:val="Compact"/>
+        <w:numPr>
+          <w:numId w:val="1003"/>
+          <w:ilvl w:val="0"/>
+        </w:numPr>
+      </w:pPr>
+      <w:r>
+        <w:t xml:space="preserve">Java: Spring, Camel, Java8 features, concurrency/threading, JMS, JUnit, Mockito, Servlets, Jersey, Maven, JAXB, Jackson, Protobuf, Guava, Commons.</w:t>
+      </w:r>
+    </w:p>
+    <w:p>
+      <w:pPr>
+        <w:pStyle w:val="Compact"/>
+        <w:numPr>
+          <w:numId w:val="1003"/>
+          <w:ilvl w:val="0"/>
+        </w:numPr>
+      </w:pPr>
+      <w:r>
+        <w:t xml:space="preserve">Perl: Moose, Plack, DBIx::Class, Carton, XML, module development</w:t>
+      </w:r>
+    </w:p>
+    <w:p>
+      <w:pPr>
+        <w:pStyle w:val="Compact"/>
+        <w:numPr>
+          <w:numId w:val="1003"/>
+          <w:ilvl w:val="0"/>
+        </w:numPr>
+      </w:pPr>
+      <w:r>
+        <w:t xml:space="preserve">Ruby: REST, XML, Sinatra, rvm/rbenv, gem development, bundler</w:t>
+      </w:r>
+    </w:p>
+    <w:p>
+      <w:pPr>
+        <w:pStyle w:val="Compact"/>
+        <w:numPr>
+          <w:numId w:val="1003"/>
+          <w:ilvl w:val="0"/>
+        </w:numPr>
+      </w:pPr>
+      <w:r>
+        <w:t xml:space="preserve">Javascript: EC6, node.js</w:t>
+      </w:r>
+    </w:p>
+    <w:p>
+      <w:pPr>
+        <w:pStyle w:val="Compact"/>
+        <w:numPr>
+          <w:numId w:val="1003"/>
+          <w:ilvl w:val="0"/>
+        </w:numPr>
+      </w:pPr>
+      <w:r>
+        <w:t xml:space="preserve">BDD: Ruby, Cucumber, Jasmine</w:t>
+      </w:r>
+    </w:p>
+    <w:p>
+      <w:pPr>
+        <w:pStyle w:val="Compact"/>
+        <w:numPr>
+          <w:numId w:val="1003"/>
+          <w:ilvl w:val="0"/>
+        </w:numPr>
+      </w:pPr>
+      <w:r>
+        <w:t xml:space="preserve">Frontend: HTML, CSS, Javascript (JQuery)</w:t>
+      </w:r>
+    </w:p>
+    <w:p>
+      <w:pPr>
+        <w:pStyle w:val="Compact"/>
+        <w:numPr>
+          <w:numId w:val="1003"/>
+          <w:ilvl w:val="0"/>
+        </w:numPr>
+      </w:pPr>
+      <w:r>
+        <w:t xml:space="preserve">Also commercial experience with: python, C/C++, GNU toolset (bash etc), openSSL, XML toolchain (XSLT, XQuery, etc), virtualization</w:t>
+      </w:r>
+    </w:p>
+    <w:p>
+      <w:pPr>
+        <w:pStyle w:val="Compact"/>
+        <w:numPr>
+          <w:numId w:val="1003"/>
+          <w:ilvl w:val="0"/>
+        </w:numPr>
+      </w:pPr>
+      <w:r>
+        <w:t xml:space="preserve">Personal interests: Scala, node.js</w:t>
+      </w:r>
+    </w:p>
+    <w:p>
+      <w:pPr>
         <w:pStyle w:val="Heading3"/>
       </w:pPr>
-      <w:bookmarkStart w:id="26" w:name="development"/>
-      <w:bookmarkEnd w:id="26"/>
-      <w:r>
-        <w:t xml:space="preserve">Development</w:t>
-      </w:r>
-    </w:p>
-    <w:p>
-      <w:pPr>
-        <w:pStyle w:val="Compact"/>
-        <w:numPr>
-          <w:numId w:val="1003"/>
-          <w:ilvl w:val="0"/>
-        </w:numPr>
-      </w:pPr>
-      <w:r>
-        <w:t xml:space="preserve">Java: Spring, Camel, Java8 features, concurrency/threading, JMS, JUnit, Mockito, Servlets, Jersey, Maven, JAXB, Jackson, Protobuf, Guava, Commons.</w:t>
-      </w:r>
-    </w:p>
-    <w:p>
-      <w:pPr>
-        <w:pStyle w:val="Compact"/>
-        <w:numPr>
-          <w:numId w:val="1003"/>
-          <w:ilvl w:val="0"/>
-        </w:numPr>
-      </w:pPr>
-      <w:r>
-        <w:t xml:space="preserve">Perl: Moose, Plack, DBIx::Class, Carton, XML, module development</w:t>
-      </w:r>
-    </w:p>
-    <w:p>
-      <w:pPr>
-        <w:pStyle w:val="Compact"/>
-        <w:numPr>
-          <w:numId w:val="1003"/>
-          <w:ilvl w:val="0"/>
-        </w:numPr>
-      </w:pPr>
-      <w:r>
-        <w:t xml:space="preserve">Ruby: REST, XML, Sinatra, rvm/rbenv, gem development, bundler</w:t>
-      </w:r>
-    </w:p>
-    <w:p>
-      <w:pPr>
-        <w:pStyle w:val="Compact"/>
-        <w:numPr>
-          <w:numId w:val="1003"/>
-          <w:ilvl w:val="0"/>
-        </w:numPr>
-      </w:pPr>
-      <w:r>
-        <w:t xml:space="preserve">Javascript: EC6, node.js</w:t>
-      </w:r>
-    </w:p>
-    <w:p>
-      <w:pPr>
-        <w:pStyle w:val="Compact"/>
-        <w:numPr>
-          <w:numId w:val="1003"/>
-          <w:ilvl w:val="0"/>
-        </w:numPr>
-      </w:pPr>
-      <w:r>
-        <w:t xml:space="preserve">BDD: Ruby, Cucumber, Jasmine</w:t>
-      </w:r>
-    </w:p>
-    <w:p>
-      <w:pPr>
-        <w:pStyle w:val="Compact"/>
-        <w:numPr>
-          <w:numId w:val="1003"/>
-          <w:ilvl w:val="0"/>
-        </w:numPr>
-      </w:pPr>
-      <w:r>
-        <w:t xml:space="preserve">Frontend: HTML, CSS, Javascript (JQuery)</w:t>
-      </w:r>
-    </w:p>
-    <w:p>
-      <w:pPr>
-        <w:pStyle w:val="Compact"/>
-        <w:numPr>
-          <w:numId w:val="1003"/>
-          <w:ilvl w:val="0"/>
-        </w:numPr>
-      </w:pPr>
-      <w:r>
-        <w:t xml:space="preserve">Also commercial experience with: python, C/C++, GNU toolset (bash etc), openSSL, XML toolchain (XSLT, XQuery, etc), virtualization</w:t>
-      </w:r>
-    </w:p>
-    <w:p>
-      <w:pPr>
-        <w:pStyle w:val="Compact"/>
-        <w:numPr>
-          <w:numId w:val="1003"/>
-          <w:ilvl w:val="0"/>
-        </w:numPr>
-      </w:pPr>
-      <w:r>
-        <w:t xml:space="preserve">Personal interests: Scala, node.js</w:t>
+      <w:bookmarkStart w:id="28" w:name="data-and-data-processing"/>
+      <w:bookmarkEnd w:id="28"/>
+      <w:r>
+        <w:t xml:space="preserve">Data and data processing</w:t>
+      </w:r>
+    </w:p>
+    <w:p>
+      <w:pPr>
+        <w:pStyle w:val="Compact"/>
+        <w:numPr>
+          <w:numId w:val="1004"/>
+          <w:ilvl w:val="0"/>
+        </w:numPr>
+      </w:pPr>
+      <w:r>
+        <w:t xml:space="preserve">Relational databases (mainly mySQL, also Oracle, Postgres); applications, schema design, optimisation</w:t>
+      </w:r>
+    </w:p>
+    <w:p>
+      <w:pPr>
+        <w:pStyle w:val="Compact"/>
+        <w:numPr>
+          <w:numId w:val="1004"/>
+          <w:ilvl w:val="0"/>
+        </w:numPr>
+      </w:pPr>
+      <w:r>
+        <w:t xml:space="preserve">"NoSQL" databases (e.g. DynamoDB, Cassandra)</w:t>
+      </w:r>
+    </w:p>
+    <w:p>
+      <w:pPr>
+        <w:pStyle w:val="Compact"/>
+        <w:numPr>
+          <w:numId w:val="1004"/>
+          <w:ilvl w:val="0"/>
+        </w:numPr>
+      </w:pPr>
+      <w:r>
+        <w:t xml:space="preserve">Caching - (Memcache, Apache/mod_cache)</w:t>
+      </w:r>
+    </w:p>
+    <w:p>
+      <w:pPr>
+        <w:pStyle w:val="Compact"/>
+        <w:numPr>
+          <w:numId w:val="1004"/>
+          <w:ilvl w:val="0"/>
+        </w:numPr>
+      </w:pPr>
+      <w:r>
+        <w:t xml:space="preserve">Data structure: Storage and messaging (include schema design) using XML, JSON, Protobuf.</w:t>
+      </w:r>
+    </w:p>
+    <w:p>
+      <w:pPr>
+        <w:pStyle w:val="Compact"/>
+        <w:numPr>
+          <w:numId w:val="1004"/>
+          <w:ilvl w:val="0"/>
+        </w:numPr>
+      </w:pPr>
+      <w:r>
+        <w:t xml:space="preserve">XML data manipulation: XSLT and XQuery.</w:t>
       </w:r>
     </w:p>
     <w:p>
       <w:pPr>
         <w:pStyle w:val="Heading3"/>
       </w:pPr>
-      <w:bookmarkStart w:id="27" w:name="data-and-data-processing"/>
-      <w:bookmarkEnd w:id="27"/>
-      <w:r>
-        <w:t xml:space="preserve">Data and data processing</w:t>
-      </w:r>
-    </w:p>
-    <w:p>
-      <w:pPr>
-        <w:pStyle w:val="Compact"/>
-        <w:numPr>
-          <w:numId w:val="1004"/>
-          <w:ilvl w:val="0"/>
-        </w:numPr>
-      </w:pPr>
-      <w:r>
-        <w:t xml:space="preserve">Relational databases (mainly mySQL, also Oracle, Postgres); applications, schema design, optimisation</w:t>
-      </w:r>
-    </w:p>
-    <w:p>
-      <w:pPr>
-        <w:pStyle w:val="Compact"/>
-        <w:numPr>
-          <w:numId w:val="1004"/>
-          <w:ilvl w:val="0"/>
-        </w:numPr>
-      </w:pPr>
-      <w:r>
-        <w:t xml:space="preserve">"NoSQL" databases (e.g. DynamoDB, Cassandra)</w:t>
-      </w:r>
-    </w:p>
-    <w:p>
-      <w:pPr>
-        <w:pStyle w:val="Compact"/>
-        <w:numPr>
-          <w:numId w:val="1004"/>
-          <w:ilvl w:val="0"/>
-        </w:numPr>
-      </w:pPr>
-      <w:r>
-        <w:t xml:space="preserve">Caching - (Memcache, Apache/mod_cache)</w:t>
-      </w:r>
-    </w:p>
-    <w:p>
-      <w:pPr>
-        <w:pStyle w:val="Compact"/>
-        <w:numPr>
-          <w:numId w:val="1004"/>
-          <w:ilvl w:val="0"/>
-        </w:numPr>
-      </w:pPr>
-      <w:r>
-        <w:t xml:space="preserve">Data structure: Storage and messaging (include schema design) using XML, JSON, Protobuf.</w:t>
+      <w:bookmarkStart w:id="29" w:name="delivery"/>
+      <w:bookmarkEnd w:id="29"/>
+      <w:r>
+        <w:t xml:space="preserve">Delivery</w:t>
+      </w:r>
+    </w:p>
+    <w:p>
+      <w:pPr>
+        <w:pStyle w:val="Compact"/>
+        <w:numPr>
+          <w:numId w:val="1005"/>
+          <w:ilvl w:val="0"/>
+        </w:numPr>
+      </w:pPr>
+      <w:r>
+        <w:t xml:space="preserve">Architecture: for scale, availability, maintainability, API design, caching, volumetrics, microservices</w:t>
+      </w:r>
+    </w:p>
+    <w:p>
+      <w:pPr>
+        <w:pStyle w:val="Compact"/>
+        <w:numPr>
+          <w:numId w:val="1005"/>
+          <w:ilvl w:val="0"/>
+        </w:numPr>
+      </w:pPr>
+      <w:r>
+        <w:t xml:space="preserve">Platforms: Linux (mostly RHEL/CentOS, Ubuntu)</w:t>
+      </w:r>
+    </w:p>
+    <w:p>
+      <w:pPr>
+        <w:pStyle w:val="Compact"/>
+        <w:numPr>
+          <w:numId w:val="1005"/>
+          <w:ilvl w:val="0"/>
+        </w:numPr>
+      </w:pPr>
+      <w:r>
+        <w:t xml:space="preserve">Agile: Scrum, Kanban, continuous integration/delivery, TDD, BDD</w:t>
+      </w:r>
+    </w:p>
+    <w:p>
+      <w:pPr>
+        <w:pStyle w:val="Compact"/>
+        <w:numPr>
+          <w:numId w:val="1005"/>
+          <w:ilvl w:val="0"/>
+        </w:numPr>
+      </w:pPr>
+      <w:r>
+        <w:t xml:space="preserve">Web Server: Tomcat, Apache httpd, Jetty</w:t>
+      </w:r>
+    </w:p>
+    <w:p>
+      <w:pPr>
+        <w:pStyle w:val="Compact"/>
+        <w:numPr>
+          <w:numId w:val="1005"/>
+          <w:ilvl w:val="0"/>
+        </w:numPr>
+      </w:pPr>
+      <w:r>
+        <w:t xml:space="preserve">Cloud: AWS architecture and implementation: EC2, SQS, SNS, S3, IAM, Cloud Formation</w:t>
+      </w:r>
+    </w:p>
+    <w:p>
+      <w:pPr>
+        <w:pStyle w:val="Compact"/>
+        <w:numPr>
+          <w:numId w:val="1005"/>
+          <w:ilvl w:val="0"/>
+        </w:numPr>
+      </w:pPr>
+      <w:r>
+        <w:t xml:space="preserve">Security: PKI; SAML authentication; hashing, encryption/decryption, signing/verification with XML standards (xmldsig/xmlenc).</w:t>
+      </w:r>
+    </w:p>
+    <w:p>
+      <w:pPr>
+        <w:pStyle w:val="Compact"/>
+        <w:numPr>
+          <w:numId w:val="1005"/>
+          <w:ilvl w:val="0"/>
+        </w:numPr>
+      </w:pPr>
+      <w:r>
+        <w:t xml:space="preserve">Support software/systems: Jenkins, Maven, Puppet/Ansible, Subversion, Git, Jira, Confluence, Splunk</w:t>
+      </w:r>
+    </w:p>
+    <w:p>
+      <w:pPr>
+        <w:pStyle w:val="Heading2"/>
+      </w:pPr>
+      <w:bookmarkStart w:id="30" w:name="experience"/>
+      <w:bookmarkEnd w:id="30"/>
+      <w:r>
+        <w:t xml:space="preserve">Experience</w:t>
       </w:r>
     </w:p>
     <w:p>
       <w:pPr>
         <w:pStyle w:val="Heading3"/>
       </w:pPr>
-      <w:bookmarkStart w:id="28" w:name="delivery"/>
-      <w:bookmarkEnd w:id="28"/>
-      <w:r>
-        <w:t xml:space="preserve">Delivery</w:t>
-      </w:r>
-    </w:p>
-    <w:p>
-      <w:pPr>
-        <w:pStyle w:val="Compact"/>
-        <w:numPr>
-          <w:numId w:val="1005"/>
-          <w:ilvl w:val="0"/>
-        </w:numPr>
-      </w:pPr>
-      <w:r>
-        <w:t xml:space="preserve">Architecture: for scale, availability, maintainability, API design, caching, volumetrics, microservices</w:t>
-      </w:r>
-    </w:p>
-    <w:p>
-      <w:pPr>
-        <w:pStyle w:val="Compact"/>
-        <w:numPr>
-          <w:numId w:val="1005"/>
-          <w:ilvl w:val="0"/>
-        </w:numPr>
-      </w:pPr>
-      <w:r>
-        <w:t xml:space="preserve">Platforms: Linux (mostly RHEL/CentOS, Ubuntu)</w:t>
-      </w:r>
-    </w:p>
-    <w:p>
-      <w:pPr>
-        <w:pStyle w:val="Compact"/>
-        <w:numPr>
-          <w:numId w:val="1005"/>
-          <w:ilvl w:val="0"/>
-        </w:numPr>
-      </w:pPr>
-      <w:r>
-        <w:t xml:space="preserve">Agile: Scrum, Kanban, continuous integration/delivery, TDD, BDD</w:t>
-      </w:r>
-    </w:p>
-    <w:p>
-      <w:pPr>
-        <w:pStyle w:val="Compact"/>
-        <w:numPr>
-          <w:numId w:val="1005"/>
-          <w:ilvl w:val="0"/>
-        </w:numPr>
-      </w:pPr>
-      <w:r>
-        <w:t xml:space="preserve">Web Server: Tomcat, Apache httpd, Jetty</w:t>
-      </w:r>
-    </w:p>
-    <w:p>
-      <w:pPr>
-        <w:pStyle w:val="Compact"/>
-        <w:numPr>
-          <w:numId w:val="1005"/>
-          <w:ilvl w:val="0"/>
-        </w:numPr>
-      </w:pPr>
-      <w:r>
-        <w:t xml:space="preserve">Cloud: AWS architecture and implementation: EC2, SQS, SNS, S3, DynamoDB, IAM, Cloud Formation</w:t>
-      </w:r>
-    </w:p>
-    <w:p>
-      <w:pPr>
-        <w:pStyle w:val="Compact"/>
-        <w:numPr>
-          <w:numId w:val="1005"/>
-          <w:ilvl w:val="0"/>
-        </w:numPr>
-      </w:pPr>
-      <w:r>
-        <w:t xml:space="preserve">Security: PKI; SAML authentication; hashing, encryption/decryption, signing/verification with XML standards (xmldsig/xmlenc).</w:t>
-      </w:r>
-    </w:p>
-    <w:p>
-      <w:pPr>
-        <w:pStyle w:val="Compact"/>
-        <w:numPr>
-          <w:numId w:val="1005"/>
-          <w:ilvl w:val="0"/>
-        </w:numPr>
-      </w:pPr>
-      <w:r>
-        <w:t xml:space="preserve">Support software/systems: Jenkins, Maven, Puppet/Ansible, Subversion, Git, Jira, Confluence, Splunk</w:t>
-      </w:r>
-    </w:p>
-    <w:p>
-      <w:pPr>
-        <w:pStyle w:val="Heading2"/>
-      </w:pPr>
-      <w:bookmarkStart w:id="29" w:name="experience"/>
-      <w:bookmarkEnd w:id="29"/>
-      <w:r>
-        <w:t xml:space="preserve">Experience</w:t>
-      </w:r>
-    </w:p>
-    <w:p>
-      <w:pPr>
-        <w:pStyle w:val="Heading3"/>
-      </w:pPr>
-      <w:bookmarkStart w:id="30" w:name="aug-2015-present-contracting-services-ta-belle-software"/>
-      <w:bookmarkEnd w:id="30"/>
+      <w:bookmarkStart w:id="31" w:name="aug-2015-present-contracting-services-ta-belle-software"/>
+      <w:bookmarkEnd w:id="31"/>
       <w:r>
         <w:t xml:space="preserve">Aug 2015-present: Contracting services t/a "Belle Software"</w:t>
       </w:r>
@@ -504,32 +531,51 @@
         <w:t xml:space="preserve"> </w:t>
       </w:r>
       <w:r>
-        <w:t xml:space="preserve">on site at Sky (until Jan 2017)</w:t>
-      </w:r>
-    </w:p>
-    <w:p>
-      <w:r>
-        <w:rPr>
-          <w:i/>
-        </w:rPr>
-        <w:t xml:space="preserve">Agile design and build of services supporting client-facing and back-end APIs, supporting the Sky Go and related over-the-top services.</w:t>
-      </w:r>
-      <w:r>
-        <w:rPr>
-          <w:i/>
-        </w:rPr>
-        <w:t xml:space="preserve"> </w:t>
-      </w:r>
-      <w:r>
-        <w:t xml:space="preserve">Java, Cassandra, Jersey, AWS, VM, Jenkins, AppDynamics, ELK stack. *Working env: Agile, Kanban, pair programming.</w:t>
+        <w:t xml:space="preserve">on-site at Sky (Osterley / Aug-Oct 2015)</w:t>
+      </w:r>
+    </w:p>
+    <w:p>
+      <w:pPr>
+        <w:pStyle w:val="Compact"/>
+        <w:numPr>
+          <w:numId w:val="1006"/>
+          <w:ilvl w:val="0"/>
+        </w:numPr>
+      </w:pPr>
+      <w:r>
+        <w:t xml:space="preserve">Agile design and build of services supporting client-facing and back-end APIs, supporting OTT services.</w:t>
+      </w:r>
+    </w:p>
+    <w:p>
+      <w:pPr>
+        <w:pStyle w:val="Compact"/>
+        <w:numPr>
+          <w:numId w:val="1006"/>
+          <w:ilvl w:val="0"/>
+        </w:numPr>
+      </w:pPr>
+      <w:r>
+        <w:t xml:space="preserve">Java, Cassandra, Jersey, AWS+Ansible, Docker, Jenkins, AppDynamics, Graphite+Grafana.</w:t>
+      </w:r>
+    </w:p>
+    <w:p>
+      <w:pPr>
+        <w:pStyle w:val="Compact"/>
+        <w:numPr>
+          <w:numId w:val="1006"/>
+          <w:ilvl w:val="0"/>
+        </w:numPr>
+      </w:pPr>
+      <w:r>
+        <w:t xml:space="preserve">Working env: Agile with Scrum/Kanban, pair programming.</w:t>
       </w:r>
     </w:p>
     <w:p>
       <w:pPr>
         <w:pStyle w:val="Heading3"/>
       </w:pPr>
-      <w:bookmarkStart w:id="31" w:name="aug2015-bbc-digital---media-services"/>
-      <w:bookmarkEnd w:id="31"/>
+      <w:bookmarkStart w:id="32" w:name="aug2015-bbc-digital---media-services"/>
+      <w:bookmarkEnd w:id="32"/>
       <w:r>
         <w:t xml:space="preserve">2014-(Aug)2015: BBC Digital - Media Services</w:t>
       </w:r>
@@ -546,7 +592,7 @@
       <w:pPr>
         <w:pStyle w:val="Compact"/>
         <w:numPr>
-          <w:numId w:val="1006"/>
+          <w:numId w:val="1007"/>
           <w:ilvl w:val="0"/>
         </w:numPr>
       </w:pPr>
@@ -556,7 +602,7 @@
       <w:r>
         <w:t xml:space="preserve"> </w:t>
       </w:r>
-      <w:hyperlink r:id="rId32">
+      <w:hyperlink r:id="rId33">
         <w:r>
           <w:rPr>
             <w:rStyle w:val="Link"/>
@@ -572,7 +618,7 @@
       <w:pPr>
         <w:pStyle w:val="Compact"/>
         <w:numPr>
-          <w:numId w:val="1006"/>
+          <w:numId w:val="1007"/>
           <w:ilvl w:val="0"/>
         </w:numPr>
       </w:pPr>
@@ -584,20 +630,20 @@
       <w:pPr>
         <w:pStyle w:val="Compact"/>
         <w:numPr>
-          <w:numId w:val="1006"/>
-          <w:ilvl w:val="0"/>
-        </w:numPr>
-      </w:pPr>
-      <w:r>
-        <w:t xml:space="preserve">Led a new team, with a remit to bring down cost and reduce technical debt.</w:t>
+          <w:numId w:val="1007"/>
+          <w:ilvl w:val="0"/>
+        </w:numPr>
+      </w:pPr>
+      <w:r>
+        <w:t xml:space="preserve">Led a new team, charged with reduction of both AWS costs and technical debt.</w:t>
       </w:r>
     </w:p>
     <w:p>
       <w:pPr>
         <w:pStyle w:val="Heading3"/>
       </w:pPr>
-      <w:bookmarkStart w:id="33" w:name="bbc-future-media---publishing-services"/>
-      <w:bookmarkEnd w:id="33"/>
+      <w:bookmarkStart w:id="34" w:name="bbc-future-media---publishing-services"/>
+      <w:bookmarkEnd w:id="34"/>
       <w:r>
         <w:t xml:space="preserve">2012-2014: BBC Future Media - Publishing Services</w:t>
       </w:r>
@@ -614,7 +660,7 @@
       <w:pPr>
         <w:pStyle w:val="Compact"/>
         <w:numPr>
-          <w:numId w:val="1007"/>
+          <w:numId w:val="1008"/>
           <w:ilvl w:val="0"/>
         </w:numPr>
       </w:pPr>
@@ -626,7 +672,7 @@
       <w:pPr>
         <w:pStyle w:val="Compact"/>
         <w:numPr>
-          <w:numId w:val="1007"/>
+          <w:numId w:val="1008"/>
           <w:ilvl w:val="0"/>
         </w:numPr>
       </w:pPr>
@@ -638,7 +684,7 @@
       <w:pPr>
         <w:pStyle w:val="Compact"/>
         <w:numPr>
-          <w:numId w:val="1007"/>
+          <w:numId w:val="1008"/>
           <w:ilvl w:val="0"/>
         </w:numPr>
       </w:pPr>
@@ -650,8 +696,8 @@
       <w:pPr>
         <w:pStyle w:val="Heading3"/>
       </w:pPr>
-      <w:bookmarkStart w:id="34" w:name="bbc-future-media---online-technology-group"/>
-      <w:bookmarkEnd w:id="34"/>
+      <w:bookmarkStart w:id="35" w:name="bbc-future-media---online-technology-group"/>
+      <w:bookmarkEnd w:id="35"/>
       <w:r>
         <w:t xml:space="preserve">2008-2012: BBC Future Media - Online Technology Group</w:t>
       </w:r>
@@ -668,7 +714,7 @@
       <w:pPr>
         <w:pStyle w:val="Compact"/>
         <w:numPr>
-          <w:numId w:val="1008"/>
+          <w:numId w:val="1009"/>
           <w:ilvl w:val="0"/>
         </w:numPr>
       </w:pPr>
@@ -680,7 +726,7 @@
       <w:pPr>
         <w:pStyle w:val="Compact"/>
         <w:numPr>
-          <w:numId w:val="1008"/>
+          <w:numId w:val="1009"/>
           <w:ilvl w:val="0"/>
         </w:numPr>
       </w:pPr>
@@ -692,20 +738,20 @@
       <w:pPr>
         <w:pStyle w:val="Compact"/>
         <w:numPr>
-          <w:numId w:val="1008"/>
-          <w:ilvl w:val="0"/>
-        </w:numPr>
-      </w:pPr>
-      <w:r>
-        <w:t xml:space="preserve">Tech lead on major database/data migration; focus on data integrity, risk management and medium-term planning.</w:t>
+          <w:numId w:val="1009"/>
+          <w:ilvl w:val="0"/>
+        </w:numPr>
+      </w:pPr>
+      <w:r>
+        <w:t xml:space="preserve">Tech lead on major database migration; focus on data integrity, risk management and migration planning.</w:t>
       </w:r>
     </w:p>
     <w:p>
       <w:pPr>
         <w:pStyle w:val="Heading3"/>
       </w:pPr>
-      <w:bookmarkStart w:id="35" w:name="caiw-netwerken-contract"/>
-      <w:bookmarkEnd w:id="35"/>
+      <w:bookmarkStart w:id="36" w:name="caiw-netwerken-contract"/>
+      <w:bookmarkEnd w:id="36"/>
       <w:r>
         <w:t xml:space="preserve">2007-2008 CAIW Netwerken (contract)</w:t>
       </w:r>
@@ -714,7 +760,7 @@
       <w:pPr>
         <w:pStyle w:val="Compact"/>
         <w:numPr>
-          <w:numId w:val="1009"/>
+          <w:numId w:val="1010"/>
           <w:ilvl w:val="0"/>
         </w:numPr>
       </w:pPr>
@@ -726,8 +772,8 @@
       <w:pPr>
         <w:pStyle w:val="Heading3"/>
       </w:pPr>
-      <w:bookmarkStart w:id="36" w:name="semantico-ltd"/>
-      <w:bookmarkEnd w:id="36"/>
+      <w:bookmarkStart w:id="37" w:name="semantico-ltd"/>
+      <w:bookmarkEnd w:id="37"/>
       <w:r>
         <w:t xml:space="preserve">2005-2007 Semantico Ltd</w:t>
       </w:r>
@@ -736,7 +782,7 @@
       <w:pPr>
         <w:pStyle w:val="Compact"/>
         <w:numPr>
-          <w:numId w:val="1010"/>
+          <w:numId w:val="1011"/>
           <w:ilvl w:val="0"/>
         </w:numPr>
       </w:pPr>
@@ -837,7 +883,7 @@
     </w:lvl>
   </w:abstractNum>
   <w:abstractNum w:abstractNumId="990">
-    <w:nsid w:val="448d4287"/>
+    <w:nsid w:val="d7632140"/>
     <w:multiLevelType w:val="multilevel"/>
     <w:lvl w:ilvl="0">
       <w:numFmt w:val="bullet"/>
@@ -918,7 +964,7 @@
     </w:lvl>
   </w:abstractNum>
   <w:abstractNum w:abstractNumId="991">
-    <w:nsid w:val="53dae1f7"/>
+    <w:nsid w:val="d6732391"/>
     <w:multiLevelType w:val="multilevel"/>
     <w:lvl w:ilvl="0">
       <w:numFmt w:val="bullet"/>
@@ -1032,6 +1078,9 @@
     <w:abstractNumId w:val="991"/>
   </w:num>
   <w:num w:numId="1010">
+    <w:abstractNumId w:val="991"/>
+  </w:num>
+  <w:num w:numId="1011">
     <w:abstractNumId w:val="991"/>
   </w:num>
 </w:numbering>

</xml_diff>

<commit_message>
rebuild pages at c7a5024
</commit_message>
<xml_diff>
--- a/cv2015.contract.docx
+++ b/cv2015.contract.docx
@@ -166,6 +166,18 @@
         </w:numPr>
       </w:pPr>
       <w:r>
+        <w:t xml:space="preserve">Recent, relevant experience in Agile and DevOps environments, continuous integration/delivery (CICD) to Cloud platforms.</w:t>
+      </w:r>
+    </w:p>
+    <w:p>
+      <w:pPr>
+        <w:pStyle w:val="Compact"/>
+        <w:numPr>
+          <w:numId w:val="1002"/>
+          <w:ilvl w:val="0"/>
+        </w:numPr>
+      </w:pPr>
+      <w:r>
         <w:t xml:space="preserve">Tech lead on key customer-facing systems for the BBC - the power behind iPlayer.</w:t>
       </w:r>
     </w:p>
@@ -179,18 +191,6 @@
       </w:pPr>
       <w:r>
         <w:t xml:space="preserve">Team lead on the BBC Video Factory portfolio - bringing over a million hours of content to all devices.</w:t>
-      </w:r>
-    </w:p>
-    <w:p>
-      <w:pPr>
-        <w:pStyle w:val="Compact"/>
-        <w:numPr>
-          <w:numId w:val="1002"/>
-          <w:ilvl w:val="0"/>
-        </w:numPr>
-      </w:pPr>
-      <w:r>
-        <w:t xml:space="preserve">Recent, relevant Agile and DevOps experience, continuous integration/delivery (CICD) to Cloud platforms.</w:t>
       </w:r>
     </w:p>
     <w:p>
@@ -249,7 +249,7 @@
         </w:numPr>
       </w:pPr>
       <w:r>
-        <w:t xml:space="preserve">Java: Spring, Camel, Java8 features, concurrency/threading, JMS, JUnit, Mockito, Servlets, Jersey, Maven, JAXB, Jackson, Protobuf, Guava, Commons.</w:t>
+        <w:t xml:space="preserve">General: Object-oriented, but with a functional mindset. TDD/BDD.</w:t>
       </w:r>
     </w:p>
     <w:p>
@@ -261,6 +261,18 @@
         </w:numPr>
       </w:pPr>
       <w:r>
+        <w:t xml:space="preserve">Java: Spring, Camel, Java8 features, concurrency/threading, JMS, TDD/BDD (JUnit, Mockito, Cucumber-JVM), Servlets, REST (Jersey), Maven, JAXB, Jackson, Protobuf, Guava, Commons, Hibernate, DropWizard.</w:t>
+      </w:r>
+    </w:p>
+    <w:p>
+      <w:pPr>
+        <w:pStyle w:val="Compact"/>
+        <w:numPr>
+          <w:numId w:val="1003"/>
+          <w:ilvl w:val="0"/>
+        </w:numPr>
+      </w:pPr>
+      <w:r>
         <w:t xml:space="preserve">Perl: Moose, Plack, DBIx::Class, Carton, XML, module development</w:t>
       </w:r>
     </w:p>
@@ -309,7 +321,7 @@
         </w:numPr>
       </w:pPr>
       <w:r>
-        <w:t xml:space="preserve">Frontend: HTML, CSS, Javascript (JQuery)</w:t>
+        <w:t xml:space="preserve">Frontend: HTML, CSS, Javascript (JQuery), Bootstrap</w:t>
       </w:r>
     </w:p>
     <w:p>
@@ -765,7 +777,7 @@
         </w:numPr>
       </w:pPr>
       <w:r>
-        <w:t xml:space="preserve">Maintaining perl middleware services; reverse-engineered SOAP/WSDL contract from perl source code.</w:t>
+        <w:t xml:space="preserve">Maintaining perl middleware services; reverse-engineered SOAP/WSDL contract from perl source code for Java clients.</w:t>
       </w:r>
     </w:p>
     <w:p>
@@ -788,6 +800,18 @@
       </w:pPr>
       <w:r>
         <w:t xml:space="preserve">Developing new client sites (e.g. www.blackwellreference.com) in perl using Semantico's backend CMS and access management technology.</w:t>
+      </w:r>
+    </w:p>
+    <w:p>
+      <w:pPr>
+        <w:pStyle w:val="Compact"/>
+        <w:numPr>
+          <w:numId w:val="1011"/>
+          <w:ilvl w:val="0"/>
+        </w:numPr>
+      </w:pPr>
+      <w:r>
+        <w:t xml:space="preserve">Some Java work (Eclipse/Tomcat/Hibernate/PostgreSQL)</w:t>
       </w:r>
     </w:p>
     <w:sectPr/>
@@ -883,7 +907,7 @@
     </w:lvl>
   </w:abstractNum>
   <w:abstractNum w:abstractNumId="990">
-    <w:nsid w:val="d7632140"/>
+    <w:nsid w:val="a0257e1c"/>
     <w:multiLevelType w:val="multilevel"/>
     <w:lvl w:ilvl="0">
       <w:numFmt w:val="bullet"/>
@@ -964,7 +988,7 @@
     </w:lvl>
   </w:abstractNum>
   <w:abstractNum w:abstractNumId="991">
-    <w:nsid w:val="d6732391"/>
+    <w:nsid w:val="fb7543a7"/>
     <w:multiLevelType w:val="multilevel"/>
     <w:lvl w:ilvl="0">
       <w:numFmt w:val="bullet"/>

</xml_diff>

<commit_message>
rebuild pages at d269287
</commit_message>
<xml_diff>
--- a/cv2015.contract.docx
+++ b/cv2015.contract.docx
@@ -249,7 +249,7 @@
         </w:numPr>
       </w:pPr>
       <w:r>
-        <w:t xml:space="preserve">General: Object-oriented, but with a functional mindset. TDD/BDD.</w:t>
+        <w:t xml:space="preserve">General: Object-oriented, with a functional mindset. Focus on using TDD/BDD to drive clean, maintainable code.</w:t>
       </w:r>
     </w:p>
     <w:p>
@@ -261,7 +261,7 @@
         </w:numPr>
       </w:pPr>
       <w:r>
-        <w:t xml:space="preserve">Java: Spring, Camel, Java8 features, concurrency/threading, JMS, TDD/BDD (JUnit, Mockito, Cucumber-JVM), Servlets, REST (Jersey), Maven, JAXB, Jackson, Protobuf, Guava, Commons, Hibernate, DropWizard.</w:t>
+        <w:t xml:space="preserve">Java (5+ years): Spring, Camel, Java8 features, concurrency/threading, JMS, TDD/BDD (JUnit, Mockito, Cucumber-JVM), Servlets, REST (JAX-RS/Jersey), Maven, JAXB, Jackson, Protobuf, Guava, Commons, Hibernate, DropWizard.</w:t>
       </w:r>
     </w:p>
     <w:p>
@@ -273,7 +273,7 @@
         </w:numPr>
       </w:pPr>
       <w:r>
-        <w:t xml:space="preserve">Perl: Moose, Plack, DBIx::Class, Carton, XML, module development</w:t>
+        <w:t xml:space="preserve">Perl (10+ years): "Modern Perl" (Moose/Moo, Plack etc), DBIx::Class, Carton, XML, Mason, mod_perl.</w:t>
       </w:r>
     </w:p>
     <w:p>
@@ -285,7 +285,7 @@
         </w:numPr>
       </w:pPr>
       <w:r>
-        <w:t xml:space="preserve">Ruby: REST, XML, Sinatra, rvm/rbenv, gem development, bundler</w:t>
+        <w:t xml:space="preserve">Ruby (2 years for BDD): REST, XML, Sinatra, rvm/rbenv, gem development, bundler</w:t>
       </w:r>
     </w:p>
     <w:p>
@@ -297,7 +297,7 @@
         </w:numPr>
       </w:pPr>
       <w:r>
-        <w:t xml:space="preserve">Javascript: EC6, node.js</w:t>
+        <w:t xml:space="preserve">Javascript (occasional): EC6, node.js</w:t>
       </w:r>
     </w:p>
     <w:p>
@@ -309,7 +309,7 @@
         </w:numPr>
       </w:pPr>
       <w:r>
-        <w:t xml:space="preserve">BDD: Ruby, Cucumber, Jasmine</w:t>
+        <w:t xml:space="preserve">BDD: Ruby/Java, Cucumber, some Jasmine/Selenium</w:t>
       </w:r>
     </w:p>
     <w:p>
@@ -635,7 +635,7 @@
         </w:numPr>
       </w:pPr>
       <w:r>
-        <w:t xml:space="preserve">Java/Camel/Jersey applications, continuous delivery, AWS, DevOps. Maintenance of legacy Perl stack.</w:t>
+        <w:t xml:space="preserve">Java/Camel/Jersey applications, continuous delivery, AWS, DevOps.</w:t>
       </w:r>
     </w:p>
     <w:p>
@@ -648,6 +648,18 @@
       </w:pPr>
       <w:r>
         <w:t xml:space="preserve">Led a new team, charged with reduction of both AWS costs and technical debt.</w:t>
+      </w:r>
+    </w:p>
+    <w:p>
+      <w:pPr>
+        <w:pStyle w:val="Compact"/>
+        <w:numPr>
+          <w:numId w:val="1007"/>
+          <w:ilvl w:val="0"/>
+        </w:numPr>
+      </w:pPr>
+      <w:r>
+        <w:t xml:space="preserve">Maintenance of legacy Perl apps and CI.</w:t>
       </w:r>
     </w:p>
     <w:p>
@@ -677,7 +689,7 @@
         </w:numPr>
       </w:pPr>
       <w:r>
-        <w:t xml:space="preserve">Development and maintenance of Java and perl components.</w:t>
+        <w:t xml:space="preserve">Development and maintenance of Java and Perl components.</w:t>
       </w:r>
     </w:p>
     <w:p>
@@ -731,7 +743,19 @@
         </w:numPr>
       </w:pPr>
       <w:r>
-        <w:t xml:space="preserve">Design and delivery of "Media Selector 5" application in Perl; a business-critical service behind all iPlayer playback.</w:t>
+        <w:t xml:space="preserve">Design and delivery of "Media Selector 5" application in Perl; a business-critical, audience-facing service behind all iPlayer playback. Tech: Perl (Moose,Plack), XML/JSON, NoSQL (couchdb).</w:t>
+      </w:r>
+    </w:p>
+    <w:p>
+      <w:pPr>
+        <w:pStyle w:val="Compact"/>
+        <w:numPr>
+          <w:numId w:val="1009"/>
+          <w:ilvl w:val="0"/>
+        </w:numPr>
+      </w:pPr>
+      <w:r>
+        <w:t xml:space="preserve">Design and delivery of first iteration of "Workflow Engine" a business-critical publishing workflow for iPlayer content. Tech: Perl (Mason), Apache/mod_perl, HTTP, mySQL, DBIx::Class.</w:t>
       </w:r>
     </w:p>
     <w:p>
@@ -777,7 +801,7 @@
         </w:numPr>
       </w:pPr>
       <w:r>
-        <w:t xml:space="preserve">Maintaining perl middleware services; reverse-engineered SOAP/WSDL contract from perl source code for Java clients.</w:t>
+        <w:t xml:space="preserve">Maintaining Perl middleware services; reverse-engineered SOAP/WSDL contract from Perl source code for Java clients.</w:t>
       </w:r>
     </w:p>
     <w:p>
@@ -799,7 +823,7 @@
         </w:numPr>
       </w:pPr>
       <w:r>
-        <w:t xml:space="preserve">Developing new client sites (e.g. www.blackwellreference.com) in perl using Semantico's backend CMS and access management technology.</w:t>
+        <w:t xml:space="preserve">Developing new client sites (e.g. www.blackwellreference.com) in Perl using Semantico's backend CMS and access management technology.</w:t>
       </w:r>
     </w:p>
     <w:p>
@@ -907,7 +931,7 @@
     </w:lvl>
   </w:abstractNum>
   <w:abstractNum w:abstractNumId="990">
-    <w:nsid w:val="a0257e1c"/>
+    <w:nsid w:val="f4bbab25"/>
     <w:multiLevelType w:val="multilevel"/>
     <w:lvl w:ilvl="0">
       <w:numFmt w:val="bullet"/>
@@ -988,7 +1012,7 @@
     </w:lvl>
   </w:abstractNum>
   <w:abstractNum w:abstractNumId="991">
-    <w:nsid w:val="fb7543a7"/>
+    <w:nsid w:val="24083017"/>
     <w:multiLevelType w:val="multilevel"/>
     <w:lvl w:ilvl="0">
       <w:numFmt w:val="bullet"/>

</xml_diff>